<commit_message>
correcting references to policies_vlans
</commit_message>
<xml_diff>
--- a/Install_intersight_iac_guide.docx
+++ b/Install_intersight_iac_guide.docx
@@ -1978,6 +1978,7 @@
         <w:t xml:space="preserve">git config --global </w:t>
       </w:r>
       <w:proofErr w:type="spellStart"/>
+      <w:proofErr w:type="gramStart"/>
       <w:r>
         <w:rPr>
           <w:rFonts w:ascii="Arial" w:hAnsi="Arial" w:cs="Arial"/>
@@ -1990,6 +1991,7 @@
         <w:t>user.email</w:t>
       </w:r>
       <w:proofErr w:type="spellEnd"/>
+      <w:proofErr w:type="gramEnd"/>
       <w:r>
         <w:rPr>
           <w:rFonts w:ascii="Arial" w:hAnsi="Arial" w:cs="Arial"/>
@@ -2727,7 +2729,42 @@
           <w:szCs w:val="24"/>
           <w:highlight w:val="lightGray"/>
         </w:rPr>
-        <w:t>Intersight_IaC</w:t>
+        <w:t>i</w:t>
+      </w:r>
+      <w:r>
+        <w:rPr>
+          <w:rFonts w:asciiTheme="minorHAnsi" w:hAnsiTheme="minorHAnsi" w:cstheme="minorHAnsi"/>
+          <w:sz w:val="24"/>
+          <w:szCs w:val="24"/>
+          <w:highlight w:val="lightGray"/>
+        </w:rPr>
+        <w:t>ntersight_</w:t>
+      </w:r>
+      <w:r>
+        <w:rPr>
+          <w:rFonts w:asciiTheme="minorHAnsi" w:hAnsiTheme="minorHAnsi" w:cstheme="minorHAnsi"/>
+          <w:sz w:val="24"/>
+          <w:szCs w:val="24"/>
+          <w:highlight w:val="lightGray"/>
+        </w:rPr>
+        <w:t>i</w:t>
+      </w:r>
+      <w:r>
+        <w:rPr>
+          <w:rFonts w:asciiTheme="minorHAnsi" w:hAnsiTheme="minorHAnsi" w:cstheme="minorHAnsi"/>
+          <w:sz w:val="24"/>
+          <w:szCs w:val="24"/>
+          <w:highlight w:val="lightGray"/>
+        </w:rPr>
+        <w:t>a</w:t>
+      </w:r>
+      <w:r>
+        <w:rPr>
+          <w:rFonts w:asciiTheme="minorHAnsi" w:hAnsiTheme="minorHAnsi" w:cstheme="minorHAnsi"/>
+          <w:sz w:val="24"/>
+          <w:szCs w:val="24"/>
+        </w:rPr>
+        <w:t>c</w:t>
       </w:r>
       <w:proofErr w:type="spellEnd"/>
     </w:p>
@@ -2753,6 +2790,26 @@
           <w:highlight w:val="lightGray"/>
         </w:rPr>
       </w:pPr>
+      <w:proofErr w:type="spellStart"/>
+      <w:r>
+        <w:rPr>
+          <w:rFonts w:ascii="Arial" w:hAnsi="Arial" w:cs="Arial"/>
+          <w:sz w:val="24"/>
+          <w:szCs w:val="24"/>
+          <w:highlight w:val="lightGray"/>
+        </w:rPr>
+        <w:t>sudo</w:t>
+      </w:r>
+      <w:proofErr w:type="spellEnd"/>
+      <w:r>
+        <w:rPr>
+          <w:rFonts w:ascii="Arial" w:hAnsi="Arial" w:cs="Arial"/>
+          <w:sz w:val="24"/>
+          <w:szCs w:val="24"/>
+          <w:highlight w:val="lightGray"/>
+        </w:rPr>
+        <w:t xml:space="preserve"> </w:t>
+      </w:r>
       <w:r>
         <w:rPr>
           <w:rFonts w:ascii="Arial" w:hAnsi="Arial" w:cs="Arial"/>
@@ -2777,6 +2834,110 @@
     </w:p>
     <w:p>
       <w:pPr>
+        <w:pStyle w:val="HTMLPreformatted"/>
+        <w:ind w:left="1080"/>
+        <w:rPr>
+          <w:rFonts w:ascii="Arial" w:hAnsi="Arial" w:cs="Arial"/>
+          <w:sz w:val="24"/>
+          <w:szCs w:val="24"/>
+          <w:highlight w:val="lightGray"/>
+        </w:rPr>
+      </w:pPr>
+      <w:r>
+        <w:rPr>
+          <w:rFonts w:ascii="Arial" w:hAnsi="Arial" w:cs="Arial"/>
+          <w:sz w:val="24"/>
+          <w:szCs w:val="24"/>
+          <w:highlight w:val="lightGray"/>
+        </w:rPr>
+        <w:t xml:space="preserve">or </w:t>
+      </w:r>
+    </w:p>
+    <w:p>
+      <w:pPr>
+        <w:pStyle w:val="HTMLPreformatted"/>
+        <w:ind w:left="1080"/>
+        <w:rPr>
+          <w:rFonts w:ascii="Arial" w:hAnsi="Arial" w:cs="Arial"/>
+          <w:sz w:val="24"/>
+          <w:szCs w:val="24"/>
+          <w:highlight w:val="lightGray"/>
+        </w:rPr>
+      </w:pPr>
+    </w:p>
+    <w:p>
+      <w:pPr>
+        <w:pStyle w:val="HTMLPreformatted"/>
+        <w:ind w:left="1080"/>
+        <w:rPr>
+          <w:rFonts w:ascii="Arial" w:hAnsi="Arial" w:cs="Arial"/>
+          <w:sz w:val="24"/>
+          <w:szCs w:val="24"/>
+          <w:highlight w:val="lightGray"/>
+        </w:rPr>
+      </w:pPr>
+      <w:proofErr w:type="spellStart"/>
+      <w:r>
+        <w:rPr>
+          <w:rFonts w:ascii="Arial" w:hAnsi="Arial" w:cs="Arial"/>
+          <w:sz w:val="24"/>
+          <w:szCs w:val="24"/>
+          <w:highlight w:val="lightGray"/>
+        </w:rPr>
+        <w:t>sudo</w:t>
+      </w:r>
+      <w:proofErr w:type="spellEnd"/>
+      <w:r>
+        <w:rPr>
+          <w:rFonts w:ascii="Arial" w:hAnsi="Arial" w:cs="Arial"/>
+          <w:sz w:val="24"/>
+          <w:szCs w:val="24"/>
+          <w:highlight w:val="lightGray"/>
+        </w:rPr>
+        <w:t xml:space="preserve"> </w:t>
+      </w:r>
+      <w:r>
+        <w:rPr>
+          <w:rFonts w:ascii="Arial" w:hAnsi="Arial" w:cs="Arial"/>
+          <w:sz w:val="24"/>
+          <w:szCs w:val="24"/>
+          <w:highlight w:val="lightGray"/>
+        </w:rPr>
+        <w:t>pip</w:t>
+      </w:r>
+      <w:r>
+        <w:rPr>
+          <w:rFonts w:ascii="Arial" w:hAnsi="Arial" w:cs="Arial"/>
+          <w:sz w:val="24"/>
+          <w:szCs w:val="24"/>
+          <w:highlight w:val="lightGray"/>
+        </w:rPr>
+        <w:t>3</w:t>
+      </w:r>
+      <w:r>
+        <w:rPr>
+          <w:rFonts w:ascii="Arial" w:hAnsi="Arial" w:cs="Arial"/>
+          <w:sz w:val="24"/>
+          <w:szCs w:val="24"/>
+          <w:highlight w:val="lightGray"/>
+        </w:rPr>
+        <w:t xml:space="preserve"> install -r requirements.txt</w:t>
+      </w:r>
+    </w:p>
+    <w:p>
+      <w:pPr>
+        <w:pStyle w:val="HTMLPreformatted"/>
+        <w:ind w:left="1080"/>
+        <w:rPr>
+          <w:rFonts w:ascii="Arial" w:hAnsi="Arial" w:cs="Arial"/>
+          <w:sz w:val="24"/>
+          <w:szCs w:val="24"/>
+          <w:highlight w:val="lightGray"/>
+        </w:rPr>
+      </w:pPr>
+    </w:p>
+    <w:p>
+      <w:pPr>
         <w:pStyle w:val="ListParagraph"/>
         <w:ind w:left="1080"/>
         <w:rPr>
@@ -2793,7 +2954,26 @@
           <w:szCs w:val="24"/>
           <w:highlight w:val="lightGray"/>
         </w:rPr>
-        <w:t>curl -SsL </w:t>
+        <w:t>curl -</w:t>
+      </w:r>
+      <w:proofErr w:type="spellStart"/>
+      <w:r>
+        <w:rPr>
+          <w:rFonts w:ascii="Arial" w:hAnsi="Arial" w:cs="Arial"/>
+          <w:sz w:val="24"/>
+          <w:szCs w:val="24"/>
+          <w:highlight w:val="lightGray"/>
+        </w:rPr>
+        <w:t>SsL</w:t>
+      </w:r>
+      <w:proofErr w:type="spellEnd"/>
+      <w:r>
+        <w:rPr>
+          <w:rFonts w:ascii="Arial" w:hAnsi="Arial" w:cs="Arial"/>
+          <w:sz w:val="24"/>
+          <w:szCs w:val="24"/>
+        </w:rPr>
+        <w:t xml:space="preserve"> </w:t>
       </w:r>
       <w:hyperlink r:id="rId23" w:history="1">
         <w:r>
@@ -3135,8 +3315,17 @@
           <w:rFonts w:ascii="Arial" w:hAnsi="Arial" w:cs="Arial"/>
           <w:highlight w:val="lightGray"/>
         </w:rPr>
-        <w:t>Git pull</w:t>
-      </w:r>
+        <w:t xml:space="preserve">Git </w:t>
+      </w:r>
+      <w:proofErr w:type="gramStart"/>
+      <w:r>
+        <w:rPr>
+          <w:rFonts w:ascii="Arial" w:hAnsi="Arial" w:cs="Arial"/>
+          <w:highlight w:val="lightGray"/>
+        </w:rPr>
+        <w:t>pull</w:t>
+      </w:r>
+      <w:proofErr w:type="gramEnd"/>
     </w:p>
     <w:p>
       <w:pPr>
@@ -5699,6 +5888,7 @@
   <w:style w:type="character" w:default="1" w:styleId="DefaultParagraphFont">
     <w:name w:val="Default Paragraph Font"/>
     <w:uiPriority w:val="1"/>
+    <w:semiHidden/>
     <w:unhideWhenUsed/>
   </w:style>
   <w:style w:type="table" w:default="1" w:styleId="TableNormal">

</xml_diff>